<commit_message>
new file and update to existing
</commit_message>
<xml_diff>
--- a/FINAL/PROJECT DIRECTIONS.docx
+++ b/FINAL/PROJECT DIRECTIONS.docx
@@ -2634,7 +2634,24 @@
           <w:sz w:val="24"/>
           <w:szCs w:val="24"/>
         </w:rPr>
-        <w:t>There must be at least one sequence within your database.</w:t>
+        <w:t xml:space="preserve">There must be at </w:t>
+      </w:r>
+      <w:r>
+        <w:rPr>
+          <w:rFonts w:ascii="Times New Roman" w:hAnsi="Times New Roman" w:cs="Times New Roman"/>
+          <w:sz w:val="24"/>
+          <w:szCs w:val="24"/>
+          <w:highlight w:val="yellow"/>
+        </w:rPr>
+        <w:t>least one sequence</w:t>
+      </w:r>
+      <w:r>
+        <w:rPr>
+          <w:rFonts w:ascii="Times New Roman" w:hAnsi="Times New Roman" w:cs="Times New Roman"/>
+          <w:sz w:val="24"/>
+          <w:szCs w:val="24"/>
+        </w:rPr>
+        <w:t xml:space="preserve"> within your database.</w:t>
       </w:r>
     </w:p>
     <w:p>
@@ -2695,7 +2712,16 @@
           <w:sz w:val="24"/>
           <w:szCs w:val="24"/>
         </w:rPr>
-        <w:t>Write the SQL statements that create the indexes you specified in objective 1. You must have some in your project.</w:t>
+        <w:t xml:space="preserve">Write the SQL statements that </w:t>
+      </w:r>
+      <w:r>
+        <w:rPr>
+          <w:rFonts w:ascii="Times New Roman" w:hAnsi="Times New Roman" w:cs="Times New Roman"/>
+          <w:sz w:val="24"/>
+          <w:szCs w:val="24"/>
+          <w:highlight w:val="yellow"/>
+        </w:rPr>
+        <w:t>create the indexes you specified in objective 1. You must have some in your project.</w:t>
       </w:r>
     </w:p>
     <w:p>
@@ -2717,7 +2743,24 @@
           <w:sz w:val="24"/>
           <w:szCs w:val="24"/>
         </w:rPr>
-        <w:t xml:space="preserve">Write SQL statements to INSERT at least 4 or 5 records into each of your tables. You may want more in some tables. You want to have enough data that allows you to test queries and Transact SQL code that will be developed later. For example you may want more than 4 or 5 records in an intersecting table that exists to resolve a many to many relationship between two tables. </w:t>
+        <w:t xml:space="preserve">Write SQL </w:t>
+      </w:r>
+      <w:r>
+        <w:rPr>
+          <w:rFonts w:ascii="Times New Roman" w:hAnsi="Times New Roman" w:cs="Times New Roman"/>
+          <w:sz w:val="24"/>
+          <w:szCs w:val="24"/>
+          <w:highlight w:val="yellow"/>
+        </w:rPr>
+        <w:t>statements to INSERT at least 4 or 5 records</w:t>
+      </w:r>
+      <w:r>
+        <w:rPr>
+          <w:rFonts w:ascii="Times New Roman" w:hAnsi="Times New Roman" w:cs="Times New Roman"/>
+          <w:sz w:val="24"/>
+          <w:szCs w:val="24"/>
+        </w:rPr>
+        <w:t xml:space="preserve"> into each of your tables. You may want more in some tables. You want to have enough data that allows you to test queries and Transact SQL code that will be developed later. For example you may want more than 4 or 5 records in an intersecting table that exists to resolve a many to many relationship between two tables. </w:t>
       </w:r>
     </w:p>
     <w:p>
@@ -2839,7 +2882,58 @@
           <w:sz w:val="24"/>
           <w:szCs w:val="24"/>
         </w:rPr>
-        <w:t>Create a total of at least six procedures and functions. At least two of these six program units must be functions and at least three must be procedures.</w:t>
+        <w:t xml:space="preserve">Create a total of at </w:t>
+      </w:r>
+      <w:r>
+        <w:rPr>
+          <w:rFonts w:ascii="Times New Roman" w:hAnsi="Times New Roman" w:cs="Times New Roman"/>
+          <w:sz w:val="24"/>
+          <w:szCs w:val="24"/>
+          <w:highlight w:val="yellow"/>
+        </w:rPr>
+        <w:t>least six procedures and functions</w:t>
+      </w:r>
+      <w:r>
+        <w:rPr>
+          <w:rFonts w:ascii="Times New Roman" w:hAnsi="Times New Roman" w:cs="Times New Roman"/>
+          <w:sz w:val="24"/>
+          <w:szCs w:val="24"/>
+        </w:rPr>
+        <w:t xml:space="preserve">. At least </w:t>
+      </w:r>
+      <w:r>
+        <w:rPr>
+          <w:rFonts w:ascii="Times New Roman" w:hAnsi="Times New Roman" w:cs="Times New Roman"/>
+          <w:sz w:val="24"/>
+          <w:szCs w:val="24"/>
+          <w:highlight w:val="yellow"/>
+        </w:rPr>
+        <w:t>two of these six program units must be functions</w:t>
+      </w:r>
+      <w:r>
+        <w:rPr>
+          <w:rFonts w:ascii="Times New Roman" w:hAnsi="Times New Roman" w:cs="Times New Roman"/>
+          <w:sz w:val="24"/>
+          <w:szCs w:val="24"/>
+        </w:rPr>
+        <w:t xml:space="preserve"> and at </w:t>
+      </w:r>
+      <w:r>
+        <w:rPr>
+          <w:rFonts w:ascii="Times New Roman" w:hAnsi="Times New Roman" w:cs="Times New Roman"/>
+          <w:sz w:val="24"/>
+          <w:szCs w:val="24"/>
+          <w:highlight w:val="yellow"/>
+        </w:rPr>
+        <w:t>least three must be procedures</w:t>
+      </w:r>
+      <w:r>
+        <w:rPr>
+          <w:rFonts w:ascii="Times New Roman" w:hAnsi="Times New Roman" w:cs="Times New Roman"/>
+          <w:sz w:val="24"/>
+          <w:szCs w:val="24"/>
+        </w:rPr>
+        <w:t>.</w:t>
       </w:r>
     </w:p>
     <w:p>
@@ -2928,7 +3022,24 @@
           <w:sz w:val="24"/>
           <w:szCs w:val="24"/>
         </w:rPr>
-        <w:t>At least three out of the six program units must contain EXCEPTION handling. For instance a ‘try…catch’ blocks.</w:t>
+        <w:t xml:space="preserve">At least </w:t>
+      </w:r>
+      <w:r>
+        <w:rPr>
+          <w:rFonts w:ascii="Times New Roman" w:hAnsi="Times New Roman" w:cs="Times New Roman"/>
+          <w:sz w:val="24"/>
+          <w:szCs w:val="24"/>
+          <w:highlight w:val="yellow"/>
+        </w:rPr>
+        <w:t>three out of the six program units must contain EXCEPTION handling</w:t>
+      </w:r>
+      <w:r>
+        <w:rPr>
+          <w:rFonts w:ascii="Times New Roman" w:hAnsi="Times New Roman" w:cs="Times New Roman"/>
+          <w:sz w:val="24"/>
+          <w:szCs w:val="24"/>
+        </w:rPr>
+        <w:t>. For instance a ‘try…catch’ blocks.</w:t>
       </w:r>
     </w:p>
     <w:p>
@@ -2950,7 +3061,75 @@
           <w:sz w:val="24"/>
           <w:szCs w:val="24"/>
         </w:rPr>
-        <w:t>In addition to creating the six program units, you need to create at least three triggers. One of the triggers should fire on an INSERT, one should fire on an UPDATE and the third should fire on a DELETE. For example you could create triggers that correspond to the INSERT, UPDATE and DELETE procedures mentioned above. The triggers could add information to a log table that is used to track changes to one or more tables.</w:t>
+        <w:t xml:space="preserve">In addition to creating the six program units, you need to create at </w:t>
+      </w:r>
+      <w:r>
+        <w:rPr>
+          <w:rFonts w:ascii="Times New Roman" w:hAnsi="Times New Roman" w:cs="Times New Roman"/>
+          <w:sz w:val="24"/>
+          <w:szCs w:val="24"/>
+          <w:highlight w:val="yellow"/>
+        </w:rPr>
+        <w:t>least three triggers</w:t>
+      </w:r>
+      <w:r>
+        <w:rPr>
+          <w:rFonts w:ascii="Times New Roman" w:hAnsi="Times New Roman" w:cs="Times New Roman"/>
+          <w:sz w:val="24"/>
+          <w:szCs w:val="24"/>
+        </w:rPr>
+        <w:t xml:space="preserve">. </w:t>
+      </w:r>
+      <w:r>
+        <w:rPr>
+          <w:rFonts w:ascii="Times New Roman" w:hAnsi="Times New Roman" w:cs="Times New Roman"/>
+          <w:sz w:val="24"/>
+          <w:szCs w:val="24"/>
+          <w:highlight w:val="yellow"/>
+        </w:rPr>
+        <w:t>One of the triggers should fire on an INSERT</w:t>
+      </w:r>
+      <w:r>
+        <w:rPr>
+          <w:rFonts w:ascii="Times New Roman" w:hAnsi="Times New Roman" w:cs="Times New Roman"/>
+          <w:sz w:val="24"/>
+          <w:szCs w:val="24"/>
+        </w:rPr>
+        <w:t xml:space="preserve">, </w:t>
+      </w:r>
+      <w:r>
+        <w:rPr>
+          <w:rFonts w:ascii="Times New Roman" w:hAnsi="Times New Roman" w:cs="Times New Roman"/>
+          <w:sz w:val="24"/>
+          <w:szCs w:val="24"/>
+          <w:highlight w:val="yellow"/>
+        </w:rPr>
+        <w:t>one should fire on an UPDATE</w:t>
+      </w:r>
+      <w:r>
+        <w:rPr>
+          <w:rFonts w:ascii="Times New Roman" w:hAnsi="Times New Roman" w:cs="Times New Roman"/>
+          <w:sz w:val="24"/>
+          <w:szCs w:val="24"/>
+        </w:rPr>
+        <w:t xml:space="preserve"> and the </w:t>
+      </w:r>
+      <w:r>
+        <w:rPr>
+          <w:rFonts w:ascii="Times New Roman" w:hAnsi="Times New Roman" w:cs="Times New Roman"/>
+          <w:sz w:val="24"/>
+          <w:szCs w:val="24"/>
+          <w:highlight w:val="yellow"/>
+        </w:rPr>
+        <w:t>third should fire on a DELETE</w:t>
+      </w:r>
+      <w:r>
+        <w:rPr>
+          <w:rFonts w:ascii="Times New Roman" w:hAnsi="Times New Roman" w:cs="Times New Roman"/>
+          <w:sz w:val="24"/>
+          <w:szCs w:val="24"/>
+        </w:rPr>
+        <w:t>. For example you could create triggers that correspond to the INSERT, UPDATE and DELETE procedures mentioned above. The triggers could add information to a log table that is used to track changes to one or more tables.</w:t>
       </w:r>
     </w:p>
     <w:p>

</xml_diff>